<commit_message>
small change on pre-questionaire file
</commit_message>
<xml_diff>
--- a/Phase 1/Activity 1/Documents/Phase 1 pre-implementation Q.docx
+++ b/Phase 1/Activity 1/Documents/Phase 1 pre-implementation Q.docx
@@ -83,8 +83,10 @@
           <w:rFonts w:ascii="Times New Roman" w:hAnsi="Times New Roman" w:cs="Times New Roman"/>
           <w:color w:val="FF0000"/>
         </w:rPr>
-        <w:t>5</w:t>
-      </w:r>
+        <w:t>3</w:t>
+      </w:r>
+      <w:bookmarkStart w:id="3" w:name="_GoBack"/>
+      <w:bookmarkEnd w:id="3"/>
     </w:p>
     <w:p>
       <w:pPr>
@@ -605,10 +607,7 @@
         <w:t xml:space="preserve">If the original application of </w:t>
       </w:r>
       <w:r>
-        <w:t>Edit-Distance Calculator</w:t>
-      </w:r>
-      <w:r>
-        <w:t xml:space="preserve"> w</w:t>
+        <w:t>Edit-Distance Calculator w</w:t>
       </w:r>
       <w:r>
         <w:t xml:space="preserve">ere implemented in such a way so that the Transmitters in the original </w:t>
@@ -881,12 +880,7 @@
         <w:t xml:space="preserve"> but also a </w:t>
       </w:r>
       <w:r>
-        <w:t xml:space="preserve">MS </w:t>
-      </w:r>
-      <w:bookmarkStart w:id="3" w:name="_GoBack"/>
-      <w:bookmarkEnd w:id="3"/>
-      <w:r>
-        <w:t>conversation</w:t>
+        <w:t>MS conversation</w:t>
       </w:r>
       <w:r>
         <w:t>, would this change be?</w:t>

</xml_diff>